<commit_message>
Added some responsiblity tags to each section name based on phone chat.
</commit_message>
<xml_diff>
--- a/group14_design.docx
+++ b/group14_design.docx
@@ -107,6 +107,12 @@
           <w:rFonts w:ascii="Times New Roman" w:hAnsi="Times New Roman" w:cs="Times New Roman"/>
         </w:rPr>
         <w:t>Overview</w:t>
+      </w:r>
+      <w:r>
+        <w:rPr>
+          <w:rFonts w:ascii="Times New Roman" w:hAnsi="Times New Roman" w:cs="Times New Roman"/>
+        </w:rPr>
+        <w:t xml:space="preserve"> – Formalize this some, add further features descriptions</w:t>
       </w:r>
     </w:p>
     <w:p>
@@ -1681,6 +1687,12 @@
           <w:rFonts w:ascii="Times New Roman" w:hAnsi="Times New Roman" w:cs="Times New Roman"/>
         </w:rPr>
         <w:t>XML Representation</w:t>
+      </w:r>
+      <w:r>
+        <w:rPr>
+          <w:rFonts w:ascii="Times New Roman" w:hAnsi="Times New Roman" w:cs="Times New Roman"/>
+        </w:rPr>
+        <w:t xml:space="preserve"> and Voice Representation</w:t>
       </w:r>
     </w:p>
     <w:p>
@@ -8188,6 +8200,30 @@
         </w:rPr>
         <w:t>Deterministic Finite Automata</w:t>
       </w:r>
+      <w:r>
+        <w:rPr>
+          <w:rFonts w:ascii="Times New Roman" w:hAnsi="Times New Roman" w:cs="Times New Roman"/>
+        </w:rPr>
+        <w:t xml:space="preserve"> </w:t>
+      </w:r>
+      <w:r>
+        <w:rPr>
+          <w:rFonts w:ascii="Times New Roman" w:hAnsi="Times New Roman" w:cs="Times New Roman"/>
+        </w:rPr>
+        <w:t>–</w:t>
+      </w:r>
+      <w:r>
+        <w:rPr>
+          <w:rFonts w:ascii="Times New Roman" w:hAnsi="Times New Roman" w:cs="Times New Roman"/>
+        </w:rPr>
+        <w:t xml:space="preserve"> </w:t>
+      </w:r>
+      <w:r>
+        <w:rPr>
+          <w:rFonts w:ascii="Times New Roman" w:hAnsi="Times New Roman" w:cs="Times New Roman"/>
+        </w:rPr>
+        <w:t>Use IRC One</w:t>
+      </w:r>
     </w:p>
     <w:p>
       <w:pPr>
@@ -8269,7 +8305,7 @@
         <w:rPr>
           <w:rFonts w:ascii="Times New Roman" w:hAnsi="Times New Roman" w:cs="Times New Roman"/>
         </w:rPr>
-        <w:t>Extensibility</w:t>
+        <w:t>Extensibility – Bob talk about voice messages, Bill/Jordan talk about XML</w:t>
       </w:r>
     </w:p>
     <w:p>
@@ -8345,6 +8381,12 @@
         </w:rPr>
         <w:t>Performance</w:t>
       </w:r>
+      <w:r>
+        <w:rPr>
+          <w:rFonts w:ascii="Times New Roman" w:hAnsi="Times New Roman" w:cs="Times New Roman"/>
+        </w:rPr>
+        <w:t xml:space="preserve"> – Bob performance of Voice, etc., QOS</w:t>
+      </w:r>
     </w:p>
     <w:p>
       <w:pPr>
@@ -8399,6 +8441,12 @@
         </w:rPr>
         <w:t>Security</w:t>
       </w:r>
+      <w:r>
+        <w:rPr>
+          <w:rFonts w:ascii="Times New Roman" w:hAnsi="Times New Roman" w:cs="Times New Roman"/>
+        </w:rPr>
+        <w:t xml:space="preserve"> – Bob talk about Encryption, Bill/Jordan talk about Login</w:t>
+      </w:r>
     </w:p>
     <w:p>
       <w:pPr>
@@ -8516,6 +8564,70 @@
           <w:szCs w:val="24"/>
         </w:rPr>
       </w:pPr>
+      <w:r>
+        <w:rPr>
+          <w:rFonts w:ascii="Times New Roman" w:hAnsi="Times New Roman" w:cs="Times New Roman"/>
+          <w:sz w:val="24"/>
+          <w:szCs w:val="24"/>
+        </w:rPr>
+        <w:t xml:space="preserve">Control Messages:  </w:t>
+      </w:r>
+      <w:r>
+        <w:rPr>
+          <w:rFonts w:ascii="Times New Roman" w:hAnsi="Times New Roman" w:cs="Times New Roman"/>
+          <w:sz w:val="24"/>
+          <w:szCs w:val="24"/>
+        </w:rPr>
+        <w:t xml:space="preserve">Connect, Disconnect </w:t>
+      </w:r>
+      <w:r>
+        <w:rPr>
+          <w:rFonts w:ascii="Times New Roman" w:hAnsi="Times New Roman" w:cs="Times New Roman"/>
+          <w:sz w:val="24"/>
+          <w:szCs w:val="24"/>
+        </w:rPr>
+        <w:t xml:space="preserve">Join, </w:t>
+      </w:r>
+      <w:r>
+        <w:rPr>
+          <w:rFonts w:ascii="Times New Roman" w:hAnsi="Times New Roman" w:cs="Times New Roman"/>
+          <w:sz w:val="24"/>
+          <w:szCs w:val="24"/>
+        </w:rPr>
+        <w:t>Exit</w:t>
+      </w:r>
+      <w:r>
+        <w:rPr>
+          <w:rFonts w:ascii="Times New Roman" w:hAnsi="Times New Roman" w:cs="Times New Roman"/>
+          <w:sz w:val="24"/>
+          <w:szCs w:val="24"/>
+        </w:rPr>
+        <w:t xml:space="preserve">, Info, List, </w:t>
+      </w:r>
+      <w:r>
+        <w:rPr>
+          <w:rFonts w:ascii="Times New Roman" w:hAnsi="Times New Roman" w:cs="Times New Roman"/>
+          <w:sz w:val="24"/>
+          <w:szCs w:val="24"/>
+        </w:rPr>
+        <w:t>Ops, Mute</w:t>
+      </w:r>
+      <w:r>
+        <w:rPr>
+          <w:rFonts w:ascii="Times New Roman" w:hAnsi="Times New Roman" w:cs="Times New Roman"/>
+          <w:sz w:val="24"/>
+          <w:szCs w:val="24"/>
+        </w:rPr>
+        <w:t>, Kick, Ban</w:t>
+      </w:r>
+      <w:r>
+        <w:rPr>
+          <w:rFonts w:ascii="Times New Roman" w:hAnsi="Times New Roman" w:cs="Times New Roman"/>
+          <w:sz w:val="24"/>
+          <w:szCs w:val="24"/>
+        </w:rPr>
+        <w:t>, Topic, ChanName, Error Messages?</w:t>
+      </w:r>
     </w:p>
     <w:sectPr>
       <w:headerReference w:type="default" r:id="rId10"/>
@@ -8671,7 +8783,7 @@
               <w:b/>
               <w:noProof/>
             </w:rPr>
-            <w:t>3</w:t>
+            <w:t>2</w:t>
           </w:r>
         </w:fldSimple>
       </w:sdtContent>

</xml_diff>

<commit_message>
Removed command list from bottom as message are there now, made note to move schema to appendix eventually.
</commit_message>
<xml_diff>
--- a/group14_design.docx
+++ b/group14_design.docx
@@ -16664,6 +16664,16 @@
         </w:rPr>
         <w:t>Full Schema</w:t>
       </w:r>
+      <w:r>
+        <w:rPr>
+          <w:rFonts w:ascii="Times New Roman" w:hAnsi="Times New Roman" w:cs="Times New Roman"/>
+          <w:b/>
+          <w:sz w:val="24"/>
+          <w:szCs w:val="24"/>
+          <w:u w:val="single"/>
+        </w:rPr>
+        <w:t xml:space="preserve"> – (Move to appendix eventually)</w:t>
+      </w:r>
     </w:p>
     <w:p>
       <w:pPr>
@@ -31502,91 +31512,6 @@
           <w:szCs w:val="24"/>
         </w:rPr>
         <w:t>***Will we need a bibliography?</w:t>
-      </w:r>
-    </w:p>
-    <w:p>
-      <w:pPr>
-        <w:pStyle w:val="NoSpacing"/>
-        <w:rPr>
-          <w:rFonts w:ascii="Times New Roman" w:hAnsi="Times New Roman" w:cs="Times New Roman"/>
-          <w:sz w:val="24"/>
-          <w:szCs w:val="24"/>
-        </w:rPr>
-      </w:pPr>
-    </w:p>
-    <w:p>
-      <w:pPr>
-        <w:pStyle w:val="NoSpacing"/>
-        <w:rPr>
-          <w:rFonts w:ascii="Times New Roman" w:hAnsi="Times New Roman" w:cs="Times New Roman"/>
-          <w:sz w:val="24"/>
-          <w:szCs w:val="24"/>
-        </w:rPr>
-      </w:pPr>
-      <w:r>
-        <w:rPr>
-          <w:rFonts w:ascii="Times New Roman" w:hAnsi="Times New Roman" w:cs="Times New Roman"/>
-          <w:sz w:val="24"/>
-          <w:szCs w:val="24"/>
-        </w:rPr>
-        <w:lastRenderedPageBreak/>
-        <w:t xml:space="preserve">Control Messages:  </w:t>
-      </w:r>
-      <w:r>
-        <w:rPr>
-          <w:rFonts w:ascii="Times New Roman" w:hAnsi="Times New Roman" w:cs="Times New Roman"/>
-          <w:sz w:val="24"/>
-          <w:szCs w:val="24"/>
-        </w:rPr>
-        <w:t xml:space="preserve">Connect, Disconnect </w:t>
-      </w:r>
-      <w:r>
-        <w:rPr>
-          <w:rFonts w:ascii="Times New Roman" w:hAnsi="Times New Roman" w:cs="Times New Roman"/>
-          <w:sz w:val="24"/>
-          <w:szCs w:val="24"/>
-        </w:rPr>
-        <w:t xml:space="preserve">Join, </w:t>
-      </w:r>
-      <w:r>
-        <w:rPr>
-          <w:rFonts w:ascii="Times New Roman" w:hAnsi="Times New Roman" w:cs="Times New Roman"/>
-          <w:sz w:val="24"/>
-          <w:szCs w:val="24"/>
-        </w:rPr>
-        <w:t>Exit</w:t>
-      </w:r>
-      <w:r>
-        <w:rPr>
-          <w:rFonts w:ascii="Times New Roman" w:hAnsi="Times New Roman" w:cs="Times New Roman"/>
-          <w:sz w:val="24"/>
-          <w:szCs w:val="24"/>
-        </w:rPr>
-        <w:t xml:space="preserve">, Info, List, </w:t>
-      </w:r>
-      <w:r>
-        <w:rPr>
-          <w:rFonts w:ascii="Times New Roman" w:hAnsi="Times New Roman" w:cs="Times New Roman"/>
-          <w:sz w:val="24"/>
-          <w:szCs w:val="24"/>
-        </w:rPr>
-        <w:t>Ops, Mute</w:t>
-      </w:r>
-      <w:r>
-        <w:rPr>
-          <w:rFonts w:ascii="Times New Roman" w:hAnsi="Times New Roman" w:cs="Times New Roman"/>
-          <w:sz w:val="24"/>
-          <w:szCs w:val="24"/>
-        </w:rPr>
-        <w:t>, Kick, Ban</w:t>
-      </w:r>
-      <w:r>
-        <w:rPr>
-          <w:rFonts w:ascii="Times New Roman" w:hAnsi="Times New Roman" w:cs="Times New Roman"/>
-          <w:sz w:val="24"/>
-          <w:szCs w:val="24"/>
-        </w:rPr>
-        <w:t>, Topic, ChanName, Error Messages?</w:t>
       </w:r>
     </w:p>
     <w:sectPr>
@@ -31743,7 +31668,7 @@
               <w:b/>
               <w:noProof/>
             </w:rPr>
-            <w:t>11</w:t>
+            <w:t>9</w:t>
           </w:r>
         </w:fldSimple>
       </w:sdtContent>

</xml_diff>

<commit_message>
Added a few words about performance.  Will add more later
</commit_message>
<xml_diff>
--- a/group14_design.docx
+++ b/group14_design.docx
@@ -31398,6 +31398,58 @@
     </w:p>
     <w:p>
       <w:pPr>
+        <w:pStyle w:val="NoSpacing"/>
+        <w:rPr>
+          <w:rFonts w:ascii="Times New Roman" w:hAnsi="Times New Roman" w:cs="Times New Roman"/>
+          <w:sz w:val="24"/>
+          <w:szCs w:val="24"/>
+        </w:rPr>
+      </w:pPr>
+      <w:r>
+        <w:rPr>
+          <w:rFonts w:ascii="Times New Roman" w:hAnsi="Times New Roman" w:cs="Times New Roman"/>
+          <w:sz w:val="24"/>
+          <w:szCs w:val="24"/>
+        </w:rPr>
+        <w:t xml:space="preserve">An XML protocol structure is being used to convey control commands and responses between the client and server applications.  All control commands and responses will be transmitted and received through TCP sockets, which provide a reliable data transfer interface.  Since control messages will impact the server's state, TCP is preferred over UDP with regards to the </w:t>
+      </w:r>
+      <w:r>
+        <w:rPr>
+          <w:rFonts w:ascii="Times New Roman" w:hAnsi="Times New Roman" w:cs="Times New Roman"/>
+          <w:sz w:val="24"/>
+          <w:szCs w:val="24"/>
+        </w:rPr>
+        <w:t>reliability</w:t>
+      </w:r>
+      <w:r>
+        <w:rPr>
+          <w:rFonts w:ascii="Times New Roman" w:hAnsi="Times New Roman" w:cs="Times New Roman"/>
+          <w:sz w:val="24"/>
+          <w:szCs w:val="24"/>
+        </w:rPr>
+        <w:t xml:space="preserve"> and performance in the quality of service it provides.</w:t>
+      </w:r>
+      <w:r>
+        <w:rPr>
+          <w:rFonts w:ascii="Times New Roman" w:hAnsi="Times New Roman" w:cs="Times New Roman"/>
+          <w:sz w:val="24"/>
+          <w:szCs w:val="24"/>
+        </w:rPr>
+        <w:t xml:space="preserve">  Although XML is verbose by nature, the structure and frequency of control messages is constrained such that performance is not impacted with regards to the user experience.</w:t>
+      </w:r>
+    </w:p>
+    <w:p>
+      <w:pPr>
+        <w:pStyle w:val="NoSpacing"/>
+        <w:rPr>
+          <w:rFonts w:ascii="Times New Roman" w:hAnsi="Times New Roman" w:cs="Times New Roman"/>
+          <w:sz w:val="24"/>
+          <w:szCs w:val="24"/>
+        </w:rPr>
+      </w:pPr>
+    </w:p>
+    <w:p>
+      <w:pPr>
         <w:pStyle w:val="Heading1"/>
         <w:spacing w:before="0" w:line="240" w:lineRule="auto"/>
         <w:rPr>
@@ -31408,6 +31460,7 @@
         <w:rPr>
           <w:rFonts w:ascii="Times New Roman" w:hAnsi="Times New Roman" w:cs="Times New Roman"/>
         </w:rPr>
+        <w:lastRenderedPageBreak/>
         <w:t>Security</w:t>
       </w:r>
       <w:r>
@@ -31668,7 +31721,7 @@
               <w:b/>
               <w:noProof/>
             </w:rPr>
-            <w:t>9</w:t>
+            <w:t>11</w:t>
           </w:r>
         </w:fldSimple>
       </w:sdtContent>

</xml_diff>